<commit_message>
Modificando conteudo do index.html
</commit_message>
<xml_diff>
--- a/Resumo.docx
+++ b/Resumo.docx
@@ -1429,9 +1429,113 @@
     </w:p>
     <w:p/>
     <w:p>
+      <w:pPr>
+        <w:pStyle w:val="Heading2"/>
+      </w:pPr>
+      <w:r>
+        <w:t>Adicionar um repositorio remota</w:t>
+      </w:r>
+    </w:p>
+    <w:p>
+      <w:r>
+        <w:t>Comando usado para voce se conectar a um repositorio remoto</w:t>
+      </w:r>
+    </w:p>
+    <w:p>
+      <w:pPr>
+        <w:pStyle w:val="HTMLPreformatted"/>
+        <w:shd w:val="clear" w:color="auto" w:fill="F0F3F5"/>
+        <w:rPr>
+          <w:rFonts w:ascii="Consolas" w:hAnsi="Consolas"/>
+          <w:color w:val="3D464D"/>
+          <w:sz w:val="27"/>
+          <w:szCs w:val="27"/>
+          <w:lang w:val="en-US"/>
+        </w:rPr>
+      </w:pPr>
+      <w:proofErr w:type="spellStart"/>
+      <w:proofErr w:type="gramStart"/>
+      <w:r>
+        <w:rPr>
+          <w:rStyle w:val="pln"/>
+          <w:color w:val="3D464D"/>
+          <w:lang w:val="en-US"/>
+        </w:rPr>
+        <w:t>git</w:t>
+      </w:r>
+      <w:proofErr w:type="spellEnd"/>
+      <w:proofErr w:type="gramEnd"/>
+      <w:r>
+        <w:rPr>
+          <w:rStyle w:val="pln"/>
+          <w:color w:val="3D464D"/>
+          <w:lang w:val="en-US"/>
+        </w:rPr>
+        <w:t xml:space="preserve"> remote add origin https://git</w:t>
+      </w:r>
+      <w:r>
+        <w:rPr>
+          <w:rStyle w:val="pln"/>
+          <w:color w:val="3D464D"/>
+          <w:lang w:val="en-US"/>
+        </w:rPr>
+        <w:t>hub.com/alvesbr/aprendendo-git.git</w:t>
+      </w:r>
+    </w:p>
+    <w:p>
+      <w:pPr>
+        <w:rPr>
+          <w:lang w:val="en-US"/>
+        </w:rPr>
+      </w:pPr>
+    </w:p>
+    <w:p>
+      <w:pPr>
+        <w:pStyle w:val="Heading3"/>
+      </w:pPr>
+      <w:r>
+        <w:lastRenderedPageBreak/>
+        <w:t>Mandar informações para repositorio remote</w:t>
+      </w:r>
+    </w:p>
+    <w:p>
+      <w:r>
+        <w:t>Comando usado para enviar informaç</w:t>
+      </w:r>
+      <w:r>
+        <w:t>ões de um repositorio local para o repositorio remoto</w:t>
+      </w:r>
+    </w:p>
+    <w:p>
+      <w:pPr>
+        <w:pStyle w:val="HTMLPreformatted"/>
+        <w:shd w:val="clear" w:color="auto" w:fill="F0F3F5"/>
+        <w:rPr>
+          <w:rFonts w:ascii="Consolas" w:hAnsi="Consolas"/>
+          <w:color w:val="3D464D"/>
+          <w:sz w:val="27"/>
+          <w:szCs w:val="27"/>
+        </w:rPr>
+      </w:pPr>
+      <w:r>
+        <w:rPr>
+          <w:rStyle w:val="pln"/>
+          <w:color w:val="3D464D"/>
+        </w:rPr>
+        <w:t xml:space="preserve">git </w:t>
+      </w:r>
+      <w:r>
+        <w:rPr>
+          <w:rStyle w:val="pln"/>
+          <w:color w:val="3D464D"/>
+        </w:rPr>
+        <w:t>push origin master</w:t>
+      </w:r>
       <w:bookmarkStart w:id="0" w:name="_GoBack"/>
       <w:bookmarkEnd w:id="0"/>
     </w:p>
+    <w:p/>
+    <w:p/>
     <w:p/>
     <w:sectPr>
       <w:pgSz w:w="11906" w:h="16838"/>

</xml_diff>